<commit_message>
Minor updates to citation, CS 519 spacing, and adding timing for generation of dual contours
</commit_message>
<xml_diff>
--- a/CS519-Project-brianjs4/VisualizationOfLunarTerrainIsolinesUsingDualMarchingSquares.docx
+++ b/CS519-Project-brianjs4/VisualizationOfLunarTerrainIsolinesUsingDualMarchingSquares.docx
@@ -424,7 +424,7 @@
         </mc:AlternateContent>
       </w:r>
       <w:r>
-        <w:t xml:space="preserve">There is empirical evidence that suggests that dual marching squares both generates better approximations to curved isolines, </w:t>
+        <w:t>There is empirical evidence that suggests that dual marching squares both generates better approximations to curved isolines</w:t>
       </w:r>
     </w:p>
     <w:p>
@@ -1297,20 +1297,42 @@
       <w:pPr>
         <w:pStyle w:val="Reference"/>
       </w:pPr>
+      <w:r>
+        <w:fldChar w:fldCharType="begin"/>
+      </w:r>
+      <w:r>
+        <w:instrText xml:space="preserve"> HYPERLINK "</w:instrText>
+      </w:r>
+      <w:r>
+        <w:instrText>https://www.coursera.org/learn/cs-519/lecture/MN5JF/dual-marching-squares</w:instrText>
+      </w:r>
+      <w:r>
+        <w:instrText xml:space="preserve">" </w:instrText>
+      </w:r>
+      <w:r>
+        <w:fldChar w:fldCharType="separate"/>
+      </w:r>
+      <w:r>
+        <w:rPr>
+          <w:rStyle w:val="Hyperlink"/>
+        </w:rPr>
+        <w:t>https://www.coursera.org/learn/cs-519/lecture/MN5JF/dual-marching-squares</w:t>
+      </w:r>
+      <w:r>
+        <w:fldChar w:fldCharType="end"/>
+      </w:r>
+      <w:r>
+        <w:t xml:space="preserve"> </w:t>
+      </w:r>
+      <w:r>
+        <w:t xml:space="preserve"> </w:t>
+      </w:r>
+    </w:p>
+    <w:p>
+      <w:pPr>
+        <w:pStyle w:val="Reference"/>
+      </w:pPr>
       <w:hyperlink r:id="rId15" w:history="1">
-        <w:r>
-          <w:rPr>
-            <w:rStyle w:val="Hyperlink"/>
-          </w:rPr>
-          <w:t>https://www.coursera.org/learn/cs-519/home/week/5</w:t>
-        </w:r>
-      </w:hyperlink>
-    </w:p>
-    <w:p>
-      <w:pPr>
-        <w:pStyle w:val="Reference"/>
-      </w:pPr>
-      <w:hyperlink r:id="rId16" w:history="1">
         <w:r>
           <w:rPr>
             <w:rStyle w:val="Hyperlink"/>

</xml_diff>